<commit_message>
Questão 3.2 - Ajustes
</commit_message>
<xml_diff>
--- a/Questoes.docx
+++ b/Questoes.docx
@@ -23,7 +23,7 @@
         <w:pStyle w:val="Date"/>
       </w:pPr>
       <w:r>
-        <w:t xml:space="preserve">2020-12-13</w:t>
+        <w:t xml:space="preserve">2020-12-15</w:t>
       </w:r>
     </w:p>
     <w:p>
@@ -44270,7 +44270,7 @@
         <w:rPr>
           <w:rStyle w:val="DataTypeTok"/>
         </w:rPr>
-        <w:t xml:space="preserve">probability =</w:t>
+        <w:t xml:space="preserve">freq =</w:t>
       </w:r>
       <w:r>
         <w:rPr>
@@ -44550,26 +44550,6 @@
           <w:rStyle w:val="NormalTok"/>
         </w:rPr>
         <w:t xml:space="preserve">))</w:t>
-      </w:r>
-    </w:p>
-    <w:p>
-      <w:pPr>
-        <w:pStyle w:val="SourceCode"/>
-      </w:pPr>
-      <w:r>
-        <w:rPr>
-          <w:rStyle w:val="VerbatimChar"/>
-        </w:rPr>
-        <w:t xml:space="preserve">## Warning in plot.histogram(h, ..., freq = freq, xlab = xlab, main = main): the</w:t>
-      </w:r>
-      <w:r>
-        <w:br/>
-      </w:r>
-      <w:r>
-        <w:rPr>
-          <w:rStyle w:val="VerbatimChar"/>
-        </w:rPr>
-        <w:t xml:space="preserve">## AREAS in the plot are wrong -- rather use 'freq = FALSE'</w:t>
       </w:r>
     </w:p>
     <w:p>
@@ -44678,7 +44658,7 @@
         <w:rPr>
           <w:rStyle w:val="DataTypeTok"/>
         </w:rPr>
-        <w:t xml:space="preserve">probability =</w:t>
+        <w:t xml:space="preserve">freq =</w:t>
       </w:r>
       <w:r>
         <w:rPr>
@@ -44994,26 +44974,6 @@
           <w:rStyle w:val="NormalTok"/>
         </w:rPr>
         <w:t xml:space="preserve">))</w:t>
-      </w:r>
-    </w:p>
-    <w:p>
-      <w:pPr>
-        <w:pStyle w:val="SourceCode"/>
-      </w:pPr>
-      <w:r>
-        <w:rPr>
-          <w:rStyle w:val="VerbatimChar"/>
-        </w:rPr>
-        <w:t xml:space="preserve">## Warning in plot.histogram(h, ..., freq = freq, xlab = xlab, main = main): the</w:t>
-      </w:r>
-      <w:r>
-        <w:br/>
-      </w:r>
-      <w:r>
-        <w:rPr>
-          <w:rStyle w:val="VerbatimChar"/>
-        </w:rPr>
-        <w:t xml:space="preserve">## AREAS in the plot are wrong -- rather use 'freq = FALSE'</w:t>
       </w:r>
     </w:p>
     <w:p>
@@ -45122,7 +45082,7 @@
         <w:rPr>
           <w:rStyle w:val="DataTypeTok"/>
         </w:rPr>
-        <w:t xml:space="preserve">probability =</w:t>
+        <w:t xml:space="preserve">freq =</w:t>
       </w:r>
       <w:r>
         <w:rPr>
@@ -45426,26 +45386,6 @@
           <w:rStyle w:val="NormalTok"/>
         </w:rPr>
         <w:t xml:space="preserve">))</w:t>
-      </w:r>
-    </w:p>
-    <w:p>
-      <w:pPr>
-        <w:pStyle w:val="SourceCode"/>
-      </w:pPr>
-      <w:r>
-        <w:rPr>
-          <w:rStyle w:val="VerbatimChar"/>
-        </w:rPr>
-        <w:t xml:space="preserve">## Warning in plot.histogram(h, ..., freq = freq, xlab = xlab, main = main): the</w:t>
-      </w:r>
-      <w:r>
-        <w:br/>
-      </w:r>
-      <w:r>
-        <w:rPr>
-          <w:rStyle w:val="VerbatimChar"/>
-        </w:rPr>
-        <w:t xml:space="preserve">## AREAS in the plot are wrong -- rather use 'freq = FALSE'</w:t>
       </w:r>
     </w:p>
     <w:p>
@@ -60201,7 +60141,112 @@
         <w:rPr>
           <w:rStyle w:val="NormalTok"/>
         </w:rPr>
-        <w:t xml:space="preserve">(E02</w:t>
+        <w:t xml:space="preserve">(pos_dom </w:t>
+      </w:r>
+      <w:r>
+        <w:rPr>
+          <w:rStyle w:val="OperatorTok"/>
+        </w:rPr>
+        <w:t xml:space="preserve">!=</w:t>
+      </w:r>
+      <w:r>
+        <w:rPr>
+          <w:rStyle w:val="StringTok"/>
+        </w:rPr>
+        <w:t xml:space="preserve"> "Outro"</w:t>
+      </w:r>
+      <w:r>
+        <w:rPr>
+          <w:rStyle w:val="NormalTok"/>
+        </w:rPr>
+        <w:t xml:space="preserve">) </w:t>
+      </w:r>
+      <w:r>
+        <w:rPr>
+          <w:rStyle w:val="OperatorTok"/>
+        </w:rPr>
+        <w:t xml:space="preserve">%&gt;%</w:t>
+      </w:r>
+      <w:r>
+        <w:br/>
+      </w:r>
+      <w:r>
+        <w:rPr>
+          <w:rStyle w:val="StringTok"/>
+        </w:rPr>
+        <w:t xml:space="preserve">          </w:t>
+      </w:r>
+      <w:r>
+        <w:rPr>
+          <w:rStyle w:val="CommentTok"/>
+        </w:rPr>
+        <w:t xml:space="preserve"># Criar categorias</w:t>
+      </w:r>
+      <w:r>
+        <w:br/>
+      </w:r>
+      <w:r>
+        <w:rPr>
+          <w:rStyle w:val="StringTok"/>
+        </w:rPr>
+        <w:t xml:space="preserve">          </w:t>
+      </w:r>
+      <w:r>
+        <w:rPr>
+          <w:rStyle w:val="NormalTok"/>
+        </w:rPr>
+        <w:t xml:space="preserve">srvyr</w:t>
+      </w:r>
+      <w:r>
+        <w:rPr>
+          <w:rStyle w:val="OperatorTok"/>
+        </w:rPr>
+        <w:t xml:space="preserve">::</w:t>
+      </w:r>
+      <w:r>
+        <w:rPr>
+          <w:rStyle w:val="KeywordTok"/>
+        </w:rPr>
+        <w:t xml:space="preserve">mutate</w:t>
+      </w:r>
+      <w:r>
+        <w:rPr>
+          <w:rStyle w:val="NormalTok"/>
+        </w:rPr>
+        <w:t xml:space="preserve">(</w:t>
+      </w:r>
+      <w:r>
+        <w:rPr>
+          <w:rStyle w:val="DataTypeTok"/>
+        </w:rPr>
+        <w:t xml:space="preserve">crianca_estuda=</w:t>
+      </w:r>
+      <w:r>
+        <w:rPr>
+          <w:rStyle w:val="NormalTok"/>
+        </w:rPr>
+        <w:t xml:space="preserve">factor</w:t>
+      </w:r>
+      <w:r>
+        <w:br/>
+      </w:r>
+      <w:r>
+        <w:rPr>
+          <w:rStyle w:val="NormalTok"/>
+        </w:rPr>
+        <w:t xml:space="preserve">                        (</w:t>
+      </w:r>
+      <w:r>
+        <w:rPr>
+          <w:rStyle w:val="KeywordTok"/>
+        </w:rPr>
+        <w:t xml:space="preserve">case_when</w:t>
+      </w:r>
+      <w:r>
+        <w:rPr>
+          <w:rStyle w:val="NormalTok"/>
+        </w:rPr>
+        <w:t xml:space="preserve">(crianca_estuda </w:t>
       </w:r>
       <w:r>
         <w:rPr>
@@ -60211,15 +60256,135 @@
       </w:r>
       <w:r>
         <w:rPr>
+          <w:rStyle w:val="StringTok"/>
+        </w:rPr>
+        <w:t xml:space="preserve"> </w:t>
+      </w:r>
+      <w:r>
+        <w:rPr>
           <w:rStyle w:val="DecValTok"/>
         </w:rPr>
+        <w:t xml:space="preserve">0</w:t>
+      </w:r>
+      <w:r>
+        <w:rPr>
+          <w:rStyle w:val="NormalTok"/>
+        </w:rPr>
+        <w:t xml:space="preserve"> </w:t>
+      </w:r>
+      <w:r>
+        <w:rPr>
+          <w:rStyle w:val="OperatorTok"/>
+        </w:rPr>
+        <w:t xml:space="preserve">~</w:t>
+      </w:r>
+      <w:r>
+        <w:rPr>
+          <w:rStyle w:val="StringTok"/>
+        </w:rPr>
+        <w:t xml:space="preserve">"Sem crianças"</w:t>
+      </w:r>
+      <w:r>
+        <w:rPr>
+          <w:rStyle w:val="NormalTok"/>
+        </w:rPr>
+        <w:t xml:space="preserve">,</w:t>
+      </w:r>
+      <w:r>
+        <w:br/>
+      </w:r>
+      <w:r>
+        <w:rPr>
+          <w:rStyle w:val="NormalTok"/>
+        </w:rPr>
+        <w:t xml:space="preserve">                                   crianca_estuda </w:t>
+      </w:r>
+      <w:r>
+        <w:rPr>
+          <w:rStyle w:val="OperatorTok"/>
+        </w:rPr>
+        <w:t xml:space="preserve">&gt;=</w:t>
+      </w:r>
+      <w:r>
+        <w:rPr>
+          <w:rStyle w:val="StringTok"/>
+        </w:rPr>
+        <w:t xml:space="preserve">  </w:t>
+      </w:r>
+      <w:r>
+        <w:rPr>
+          <w:rStyle w:val="DecValTok"/>
+        </w:rPr>
         <w:t xml:space="preserve">1</w:t>
       </w:r>
       <w:r>
         <w:rPr>
           <w:rStyle w:val="NormalTok"/>
         </w:rPr>
-        <w:t xml:space="preserve">) </w:t>
+        <w:t xml:space="preserve"> </w:t>
+      </w:r>
+      <w:r>
+        <w:rPr>
+          <w:rStyle w:val="OperatorTok"/>
+        </w:rPr>
+        <w:t xml:space="preserve">~</w:t>
+      </w:r>
+      <w:r>
+        <w:rPr>
+          <w:rStyle w:val="StringTok"/>
+        </w:rPr>
+        <w:t xml:space="preserve">"Com crianças"</w:t>
+      </w:r>
+      <w:r>
+        <w:rPr>
+          <w:rStyle w:val="NormalTok"/>
+        </w:rPr>
+        <w:t xml:space="preserve">,</w:t>
+      </w:r>
+      <w:r>
+        <w:br/>
+      </w:r>
+      <w:r>
+        <w:rPr>
+          <w:rStyle w:val="NormalTok"/>
+        </w:rPr>
+        <w:t xml:space="preserve">                                   </w:t>
+      </w:r>
+      <w:r>
+        <w:rPr>
+          <w:rStyle w:val="OtherTok"/>
+        </w:rPr>
+        <w:t xml:space="preserve">TRUE</w:t>
+      </w:r>
+      <w:r>
+        <w:rPr>
+          <w:rStyle w:val="NormalTok"/>
+        </w:rPr>
+        <w:t xml:space="preserve"> </w:t>
+      </w:r>
+      <w:r>
+        <w:rPr>
+          <w:rStyle w:val="OperatorTok"/>
+        </w:rPr>
+        <w:t xml:space="preserve">~</w:t>
+      </w:r>
+      <w:r>
+        <w:rPr>
+          <w:rStyle w:val="StringTok"/>
+        </w:rPr>
+        <w:t xml:space="preserve"> </w:t>
+      </w:r>
+      <w:r>
+        <w:rPr>
+          <w:rStyle w:val="OtherTok"/>
+        </w:rPr>
+        <w:t xml:space="preserve">NA_character_</w:t>
+      </w:r>
+      <w:r>
+        <w:rPr>
+          <w:rStyle w:val="NormalTok"/>
+        </w:rPr>
+        <w:t xml:space="preserve">))) </w:t>
       </w:r>
       <w:r>
         <w:rPr>
@@ -60240,7 +60405,7 @@
         <w:rPr>
           <w:rStyle w:val="CommentTok"/>
         </w:rPr>
-        <w:t xml:space="preserve"># Criar categorias</w:t>
+        <w:t xml:space="preserve"># Agrupar por crianças</w:t>
       </w:r>
       <w:r>
         <w:br/>
@@ -60267,7 +60432,67 @@
         <w:rPr>
           <w:rStyle w:val="KeywordTok"/>
         </w:rPr>
-        <w:t xml:space="preserve">mutate</w:t>
+        <w:t xml:space="preserve">group_by</w:t>
+      </w:r>
+      <w:r>
+        <w:rPr>
+          <w:rStyle w:val="NormalTok"/>
+        </w:rPr>
+        <w:t xml:space="preserve">(pos_dom, crianca_estuda) </w:t>
+      </w:r>
+      <w:r>
+        <w:rPr>
+          <w:rStyle w:val="OperatorTok"/>
+        </w:rPr>
+        <w:t xml:space="preserve">%&gt;%</w:t>
+      </w:r>
+      <w:r>
+        <w:rPr>
+          <w:rStyle w:val="StringTok"/>
+        </w:rPr>
+        <w:t xml:space="preserve"> </w:t>
+      </w:r>
+      <w:r>
+        <w:br/>
+      </w:r>
+      <w:r>
+        <w:rPr>
+          <w:rStyle w:val="StringTok"/>
+        </w:rPr>
+        <w:t xml:space="preserve">          </w:t>
+      </w:r>
+      <w:r>
+        <w:rPr>
+          <w:rStyle w:val="CommentTok"/>
+        </w:rPr>
+        <w:t xml:space="preserve"># Calcular o total</w:t>
+      </w:r>
+      <w:r>
+        <w:br/>
+      </w:r>
+      <w:r>
+        <w:rPr>
+          <w:rStyle w:val="StringTok"/>
+        </w:rPr>
+        <w:t xml:space="preserve">          </w:t>
+      </w:r>
+      <w:r>
+        <w:rPr>
+          <w:rStyle w:val="NormalTok"/>
+        </w:rPr>
+        <w:t xml:space="preserve">srvyr</w:t>
+      </w:r>
+      <w:r>
+        <w:rPr>
+          <w:rStyle w:val="OperatorTok"/>
+        </w:rPr>
+        <w:t xml:space="preserve">::</w:t>
+      </w:r>
+      <w:r>
+        <w:rPr>
+          <w:rStyle w:val="KeywordTok"/>
+        </w:rPr>
+        <w:t xml:space="preserve">summarise</w:t>
       </w:r>
       <w:r>
         <w:rPr>
@@ -60277,396 +60502,93 @@
       </w:r>
       <w:r>
         <w:rPr>
+          <w:rStyle w:val="StringTok"/>
+        </w:rPr>
+        <w:t xml:space="preserve">"Uso do Tempo"</w:t>
+      </w:r>
+      <w:r>
+        <w:rPr>
+          <w:rStyle w:val="NormalTok"/>
+        </w:rPr>
+        <w:t xml:space="preserve">=survey_mean</w:t>
+      </w:r>
+      <w:r>
+        <w:br/>
+      </w:r>
+      <w:r>
+        <w:rPr>
+          <w:rStyle w:val="NormalTok"/>
+        </w:rPr>
+        <w:t xml:space="preserve">                           (horas_trab</w:t>
+      </w:r>
+      <w:r>
+        <w:rPr>
+          <w:rStyle w:val="OperatorTok"/>
+        </w:rPr>
+        <w:t xml:space="preserve">+</w:t>
+      </w:r>
+      <w:r>
+        <w:rPr>
+          <w:rStyle w:val="NormalTok"/>
+        </w:rPr>
+        <w:t xml:space="preserve">tempo_afazeres</w:t>
+      </w:r>
+      <w:r>
+        <w:rPr>
+          <w:rStyle w:val="OperatorTok"/>
+        </w:rPr>
+        <w:t xml:space="preserve">+</w:t>
+      </w:r>
+      <w:r>
+        <w:rPr>
+          <w:rStyle w:val="NormalTok"/>
+        </w:rPr>
+        <w:t xml:space="preserve">tempo_trab_c, </w:t>
+      </w:r>
+      <w:r>
+        <w:br/>
+      </w:r>
+      <w:r>
+        <w:rPr>
+          <w:rStyle w:val="NormalTok"/>
+        </w:rPr>
+        <w:t xml:space="preserve">                             </w:t>
+      </w:r>
+      <w:r>
+        <w:rPr>
           <w:rStyle w:val="DataTypeTok"/>
         </w:rPr>
-        <w:t xml:space="preserve">crianca_estuda=</w:t>
-      </w:r>
-      <w:r>
-        <w:rPr>
-          <w:rStyle w:val="NormalTok"/>
-        </w:rPr>
-        <w:t xml:space="preserve">factor</w:t>
-      </w:r>
-      <w:r>
-        <w:br/>
-      </w:r>
-      <w:r>
-        <w:rPr>
-          <w:rStyle w:val="NormalTok"/>
-        </w:rPr>
-        <w:t xml:space="preserve">                        (</w:t>
-      </w:r>
-      <w:r>
-        <w:rPr>
-          <w:rStyle w:val="KeywordTok"/>
-        </w:rPr>
-        <w:t xml:space="preserve">case_when</w:t>
-      </w:r>
-      <w:r>
-        <w:rPr>
-          <w:rStyle w:val="NormalTok"/>
-        </w:rPr>
-        <w:t xml:space="preserve">(crianca_estuda </w:t>
-      </w:r>
-      <w:r>
-        <w:rPr>
-          <w:rStyle w:val="OperatorTok"/>
-        </w:rPr>
-        <w:t xml:space="preserve">==</w:t>
-      </w:r>
-      <w:r>
-        <w:rPr>
-          <w:rStyle w:val="StringTok"/>
-        </w:rPr>
-        <w:t xml:space="preserve"> </w:t>
-      </w:r>
-      <w:r>
-        <w:rPr>
-          <w:rStyle w:val="DecValTok"/>
-        </w:rPr>
-        <w:t xml:space="preserve">0</w:t>
-      </w:r>
-      <w:r>
-        <w:rPr>
-          <w:rStyle w:val="NormalTok"/>
-        </w:rPr>
-        <w:t xml:space="preserve"> </w:t>
-      </w:r>
-      <w:r>
-        <w:rPr>
-          <w:rStyle w:val="OperatorTok"/>
-        </w:rPr>
-        <w:t xml:space="preserve">~</w:t>
-      </w:r>
-      <w:r>
-        <w:rPr>
-          <w:rStyle w:val="StringTok"/>
-        </w:rPr>
-        <w:t xml:space="preserve">"Sem crianças"</w:t>
-      </w:r>
-      <w:r>
-        <w:rPr>
-          <w:rStyle w:val="NormalTok"/>
-        </w:rPr>
-        <w:t xml:space="preserve">,</w:t>
-      </w:r>
-      <w:r>
-        <w:br/>
-      </w:r>
-      <w:r>
-        <w:rPr>
-          <w:rStyle w:val="NormalTok"/>
-        </w:rPr>
-        <w:t xml:space="preserve">                                   crianca_estuda </w:t>
-      </w:r>
-      <w:r>
-        <w:rPr>
-          <w:rStyle w:val="OperatorTok"/>
-        </w:rPr>
-        <w:t xml:space="preserve">&gt;=</w:t>
-      </w:r>
-      <w:r>
-        <w:rPr>
-          <w:rStyle w:val="StringTok"/>
-        </w:rPr>
-        <w:t xml:space="preserve">  </w:t>
-      </w:r>
-      <w:r>
-        <w:rPr>
-          <w:rStyle w:val="DecValTok"/>
-        </w:rPr>
-        <w:t xml:space="preserve">1</w:t>
-      </w:r>
-      <w:r>
-        <w:rPr>
-          <w:rStyle w:val="NormalTok"/>
-        </w:rPr>
-        <w:t xml:space="preserve"> </w:t>
-      </w:r>
-      <w:r>
-        <w:rPr>
-          <w:rStyle w:val="OperatorTok"/>
-        </w:rPr>
-        <w:t xml:space="preserve">~</w:t>
-      </w:r>
-      <w:r>
-        <w:rPr>
-          <w:rStyle w:val="StringTok"/>
-        </w:rPr>
-        <w:t xml:space="preserve">"Com crianças"</w:t>
-      </w:r>
-      <w:r>
-        <w:rPr>
-          <w:rStyle w:val="NormalTok"/>
-        </w:rPr>
-        <w:t xml:space="preserve">,</w:t>
-      </w:r>
-      <w:r>
-        <w:br/>
-      </w:r>
-      <w:r>
-        <w:rPr>
-          <w:rStyle w:val="NormalTok"/>
-        </w:rPr>
-        <w:t xml:space="preserve">                                   </w:t>
+        <w:t xml:space="preserve">vartype =</w:t>
+      </w:r>
+      <w:r>
+        <w:rPr>
+          <w:rStyle w:val="NormalTok"/>
+        </w:rPr>
+        <w:t xml:space="preserve"> </w:t>
+      </w:r>
+      <w:r>
+        <w:rPr>
+          <w:rStyle w:val="StringTok"/>
+        </w:rPr>
+        <w:t xml:space="preserve">"ci"</w:t>
+      </w:r>
+      <w:r>
+        <w:rPr>
+          <w:rStyle w:val="NormalTok"/>
+        </w:rPr>
+        <w:t xml:space="preserve">, </w:t>
+      </w:r>
+      <w:r>
+        <w:rPr>
+          <w:rStyle w:val="DataTypeTok"/>
+        </w:rPr>
+        <w:t xml:space="preserve">na.rm=</w:t>
       </w:r>
       <w:r>
         <w:rPr>
           <w:rStyle w:val="OtherTok"/>
         </w:rPr>
         <w:t xml:space="preserve">TRUE</w:t>
-      </w:r>
-      <w:r>
-        <w:rPr>
-          <w:rStyle w:val="NormalTok"/>
-        </w:rPr>
-        <w:t xml:space="preserve"> </w:t>
-      </w:r>
-      <w:r>
-        <w:rPr>
-          <w:rStyle w:val="OperatorTok"/>
-        </w:rPr>
-        <w:t xml:space="preserve">~</w:t>
-      </w:r>
-      <w:r>
-        <w:rPr>
-          <w:rStyle w:val="StringTok"/>
-        </w:rPr>
-        <w:t xml:space="preserve"> </w:t>
-      </w:r>
-      <w:r>
-        <w:rPr>
-          <w:rStyle w:val="OtherTok"/>
-        </w:rPr>
-        <w:t xml:space="preserve">NA_character_</w:t>
-      </w:r>
-      <w:r>
-        <w:rPr>
-          <w:rStyle w:val="NormalTok"/>
-        </w:rPr>
-        <w:t xml:space="preserve">))) </w:t>
-      </w:r>
-      <w:r>
-        <w:rPr>
-          <w:rStyle w:val="OperatorTok"/>
-        </w:rPr>
-        <w:t xml:space="preserve">%&gt;%</w:t>
-      </w:r>
-      <w:r>
-        <w:br/>
-      </w:r>
-      <w:r>
-        <w:rPr>
-          <w:rStyle w:val="StringTok"/>
-        </w:rPr>
-        <w:t xml:space="preserve">          </w:t>
-      </w:r>
-      <w:r>
-        <w:rPr>
-          <w:rStyle w:val="CommentTok"/>
-        </w:rPr>
-        <w:t xml:space="preserve"># Agrupar por crianças</w:t>
-      </w:r>
-      <w:r>
-        <w:br/>
-      </w:r>
-      <w:r>
-        <w:rPr>
-          <w:rStyle w:val="StringTok"/>
-        </w:rPr>
-        <w:t xml:space="preserve">          </w:t>
-      </w:r>
-      <w:r>
-        <w:rPr>
-          <w:rStyle w:val="NormalTok"/>
-        </w:rPr>
-        <w:t xml:space="preserve">srvyr</w:t>
-      </w:r>
-      <w:r>
-        <w:rPr>
-          <w:rStyle w:val="OperatorTok"/>
-        </w:rPr>
-        <w:t xml:space="preserve">::</w:t>
-      </w:r>
-      <w:r>
-        <w:rPr>
-          <w:rStyle w:val="KeywordTok"/>
-        </w:rPr>
-        <w:t xml:space="preserve">group_by</w:t>
-      </w:r>
-      <w:r>
-        <w:rPr>
-          <w:rStyle w:val="NormalTok"/>
-        </w:rPr>
-        <w:t xml:space="preserve">(crianca_estuda) </w:t>
-      </w:r>
-      <w:r>
-        <w:rPr>
-          <w:rStyle w:val="OperatorTok"/>
-        </w:rPr>
-        <w:t xml:space="preserve">%&gt;%</w:t>
-      </w:r>
-      <w:r>
-        <w:rPr>
-          <w:rStyle w:val="StringTok"/>
-        </w:rPr>
-        <w:t xml:space="preserve"> </w:t>
-      </w:r>
-      <w:r>
-        <w:br/>
-      </w:r>
-      <w:r>
-        <w:rPr>
-          <w:rStyle w:val="StringTok"/>
-        </w:rPr>
-        <w:t xml:space="preserve">          </w:t>
-      </w:r>
-      <w:r>
-        <w:rPr>
-          <w:rStyle w:val="CommentTok"/>
-        </w:rPr>
-        <w:t xml:space="preserve"># Calcular o total</w:t>
-      </w:r>
-      <w:r>
-        <w:br/>
-      </w:r>
-      <w:r>
-        <w:rPr>
-          <w:rStyle w:val="StringTok"/>
-        </w:rPr>
-        <w:t xml:space="preserve">          </w:t>
-      </w:r>
-      <w:r>
-        <w:rPr>
-          <w:rStyle w:val="NormalTok"/>
-        </w:rPr>
-        <w:t xml:space="preserve">srvyr</w:t>
-      </w:r>
-      <w:r>
-        <w:rPr>
-          <w:rStyle w:val="OperatorTok"/>
-        </w:rPr>
-        <w:t xml:space="preserve">::</w:t>
-      </w:r>
-      <w:r>
-        <w:rPr>
-          <w:rStyle w:val="KeywordTok"/>
-        </w:rPr>
-        <w:t xml:space="preserve">summarise</w:t>
-      </w:r>
-      <w:r>
-        <w:rPr>
-          <w:rStyle w:val="NormalTok"/>
-        </w:rPr>
-        <w:t xml:space="preserve">(</w:t>
-      </w:r>
-      <w:r>
-        <w:rPr>
-          <w:rStyle w:val="StringTok"/>
-        </w:rPr>
-        <w:t xml:space="preserve">"Domicílios"</w:t>
-      </w:r>
-      <w:r>
-        <w:rPr>
-          <w:rStyle w:val="NormalTok"/>
-        </w:rPr>
-        <w:t xml:space="preserve">=survey_total</w:t>
-      </w:r>
-      <w:r>
-        <w:br/>
-      </w:r>
-      <w:r>
-        <w:rPr>
-          <w:rStyle w:val="NormalTok"/>
-        </w:rPr>
-        <w:t xml:space="preserve">                           (</w:t>
-      </w:r>
-      <w:r>
-        <w:rPr>
-          <w:rStyle w:val="DataTypeTok"/>
-        </w:rPr>
-        <w:t xml:space="preserve">vartype =</w:t>
-      </w:r>
-      <w:r>
-        <w:rPr>
-          <w:rStyle w:val="NormalTok"/>
-        </w:rPr>
-        <w:t xml:space="preserve"> </w:t>
-      </w:r>
-      <w:r>
-        <w:rPr>
-          <w:rStyle w:val="StringTok"/>
-        </w:rPr>
-        <w:t xml:space="preserve">"ci"</w:t>
-      </w:r>
-      <w:r>
-        <w:rPr>
-          <w:rStyle w:val="NormalTok"/>
-        </w:rPr>
-        <w:t xml:space="preserve">, </w:t>
-      </w:r>
-      <w:r>
-        <w:rPr>
-          <w:rStyle w:val="DataTypeTok"/>
-        </w:rPr>
-        <w:t xml:space="preserve">na.rm=</w:t>
-      </w:r>
-      <w:r>
-        <w:rPr>
-          <w:rStyle w:val="OtherTok"/>
-        </w:rPr>
-        <w:t xml:space="preserve">TRUE</w:t>
-      </w:r>
-      <w:r>
-        <w:rPr>
-          <w:rStyle w:val="NormalTok"/>
-        </w:rPr>
-        <w:t xml:space="preserve">),</w:t>
-      </w:r>
-      <w:r>
-        <w:br/>
-      </w:r>
-      <w:r>
-        <w:rPr>
-          <w:rStyle w:val="NormalTok"/>
-        </w:rPr>
-        <w:t xml:space="preserve">                           </w:t>
-      </w:r>
-      <w:r>
-        <w:rPr>
-          <w:rStyle w:val="DataTypeTok"/>
-        </w:rPr>
-        <w:t xml:space="preserve">pct=</w:t>
-      </w:r>
-      <w:r>
-        <w:rPr>
-          <w:rStyle w:val="KeywordTok"/>
-        </w:rPr>
-        <w:t xml:space="preserve">survey_mean</w:t>
-      </w:r>
-      <w:r>
-        <w:rPr>
-          <w:rStyle w:val="NormalTok"/>
-        </w:rPr>
-        <w:t xml:space="preserve">(</w:t>
-      </w:r>
-      <w:r>
-        <w:rPr>
-          <w:rStyle w:val="DataTypeTok"/>
-        </w:rPr>
-        <w:t xml:space="preserve">vartype =</w:t>
-      </w:r>
-      <w:r>
-        <w:rPr>
-          <w:rStyle w:val="NormalTok"/>
-        </w:rPr>
-        <w:t xml:space="preserve"> </w:t>
-      </w:r>
-      <w:r>
-        <w:rPr>
-          <w:rStyle w:val="StringTok"/>
-        </w:rPr>
-        <w:t xml:space="preserve">"ci"</w:t>
       </w:r>
       <w:r>
         <w:rPr>
@@ -60683,43 +60605,124 @@
         <w:rPr>
           <w:rStyle w:val="VerbatimChar"/>
         </w:rPr>
-        <w:t xml:space="preserve">## # A tibble: 2 x 7</w:t>
-      </w:r>
-      <w:r>
-        <w:br/>
-      </w:r>
-      <w:r>
-        <w:rPr>
-          <w:rStyle w:val="VerbatimChar"/>
-        </w:rPr>
-        <w:t xml:space="preserve">##   crianca_estuda Domicílios Domicílios_low Domicílios_upp   pct pct_low pct_upp</w:t>
-      </w:r>
-      <w:r>
-        <w:br/>
-      </w:r>
-      <w:r>
-        <w:rPr>
-          <w:rStyle w:val="VerbatimChar"/>
-        </w:rPr>
-        <w:t xml:space="preserve">##   &lt;fct&gt;               &lt;dbl&gt;          &lt;dbl&gt;          &lt;dbl&gt; &lt;dbl&gt;   &lt;dbl&gt;   &lt;dbl&gt;</w:t>
-      </w:r>
-      <w:r>
-        <w:br/>
-      </w:r>
-      <w:r>
-        <w:rPr>
-          <w:rStyle w:val="VerbatimChar"/>
-        </w:rPr>
-        <w:t xml:space="preserve">## 1 Com crianças      263753.        256653.        270854. 0.299   0.291   0.306</w:t>
-      </w:r>
-      <w:r>
-        <w:br/>
-      </w:r>
-      <w:r>
-        <w:rPr>
-          <w:rStyle w:val="VerbatimChar"/>
-        </w:rPr>
-        <w:t xml:space="preserve">## 2 Sem crianças      619756.        613524.        625988. 0.701   0.694   0.709</w:t>
+        <w:t xml:space="preserve">## # A tibble: 4 x 5</w:t>
+      </w:r>
+      <w:r>
+        <w:br/>
+      </w:r>
+      <w:r>
+        <w:rPr>
+          <w:rStyle w:val="VerbatimChar"/>
+        </w:rPr>
+        <w:t xml:space="preserve">## # Groups:   pos_dom [2]</w:t>
+      </w:r>
+      <w:r>
+        <w:br/>
+      </w:r>
+      <w:r>
+        <w:rPr>
+          <w:rStyle w:val="VerbatimChar"/>
+        </w:rPr>
+        <w:t xml:space="preserve">##   pos_dom     crianca_estuda `Uso do Tempo` `Uso do Tempo_low`</w:t>
+      </w:r>
+      <w:r>
+        <w:br/>
+      </w:r>
+      <w:r>
+        <w:rPr>
+          <w:rStyle w:val="VerbatimChar"/>
+        </w:rPr>
+        <w:t xml:space="preserve">##   &lt;chr&gt;       &lt;fct&gt;                   &lt;dbl&gt;              &lt;dbl&gt;</w:t>
+      </w:r>
+      <w:r>
+        <w:br/>
+      </w:r>
+      <w:r>
+        <w:rPr>
+          <w:rStyle w:val="VerbatimChar"/>
+        </w:rPr>
+        <w:t xml:space="preserve">## 1 Cônjuge     Com crianças             87.4               86.1</w:t>
+      </w:r>
+      <w:r>
+        <w:br/>
+      </w:r>
+      <w:r>
+        <w:rPr>
+          <w:rStyle w:val="VerbatimChar"/>
+        </w:rPr>
+        <w:t xml:space="preserve">## 2 Cônjuge     Sem crianças             85.7               84.5</w:t>
+      </w:r>
+      <w:r>
+        <w:br/>
+      </w:r>
+      <w:r>
+        <w:rPr>
+          <w:rStyle w:val="VerbatimChar"/>
+        </w:rPr>
+        <w:t xml:space="preserve">## 3 Responsável Com crianças             86.6               85.6</w:t>
+      </w:r>
+      <w:r>
+        <w:br/>
+      </w:r>
+      <w:r>
+        <w:rPr>
+          <w:rStyle w:val="VerbatimChar"/>
+        </w:rPr>
+        <w:t xml:space="preserve">## 4 Responsável Sem crianças             83.2               82.4</w:t>
+      </w:r>
+      <w:r>
+        <w:br/>
+      </w:r>
+      <w:r>
+        <w:rPr>
+          <w:rStyle w:val="VerbatimChar"/>
+        </w:rPr>
+        <w:t xml:space="preserve">##   `Uso do Tempo_upp`</w:t>
+      </w:r>
+      <w:r>
+        <w:br/>
+      </w:r>
+      <w:r>
+        <w:rPr>
+          <w:rStyle w:val="VerbatimChar"/>
+        </w:rPr>
+        <w:t xml:space="preserve">##                &lt;dbl&gt;</w:t>
+      </w:r>
+      <w:r>
+        <w:br/>
+      </w:r>
+      <w:r>
+        <w:rPr>
+          <w:rStyle w:val="VerbatimChar"/>
+        </w:rPr>
+        <w:t xml:space="preserve">## 1               88.7</w:t>
+      </w:r>
+      <w:r>
+        <w:br/>
+      </w:r>
+      <w:r>
+        <w:rPr>
+          <w:rStyle w:val="VerbatimChar"/>
+        </w:rPr>
+        <w:t xml:space="preserve">## 2               86.9</w:t>
+      </w:r>
+      <w:r>
+        <w:br/>
+      </w:r>
+      <w:r>
+        <w:rPr>
+          <w:rStyle w:val="VerbatimChar"/>
+        </w:rPr>
+        <w:t xml:space="preserve">## 3               87.6</w:t>
+      </w:r>
+      <w:r>
+        <w:br/>
+      </w:r>
+      <w:r>
+        <w:rPr>
+          <w:rStyle w:val="VerbatimChar"/>
+        </w:rPr>
+        <w:t xml:space="preserve">## 4               83.9</w:t>
       </w:r>
     </w:p>
     <w:p>
@@ -60814,19 +60817,19 @@
         <w:rPr>
           <w:rStyle w:val="NormalTok"/>
         </w:rPr>
-        <w:t xml:space="preserve">(E02</w:t>
-      </w:r>
-      <w:r>
-        <w:rPr>
-          <w:rStyle w:val="OperatorTok"/>
-        </w:rPr>
-        <w:t xml:space="preserve">==</w:t>
-      </w:r>
-      <w:r>
-        <w:rPr>
-          <w:rStyle w:val="DecValTok"/>
-        </w:rPr>
-        <w:t xml:space="preserve">1</w:t>
+        <w:t xml:space="preserve">(pos_dom </w:t>
+      </w:r>
+      <w:r>
+        <w:rPr>
+          <w:rStyle w:val="OperatorTok"/>
+        </w:rPr>
+        <w:t xml:space="preserve">!=</w:t>
+      </w:r>
+      <w:r>
+        <w:rPr>
+          <w:rStyle w:val="StringTok"/>
+        </w:rPr>
+        <w:t xml:space="preserve"> "Outro"</w:t>
       </w:r>
       <w:r>
         <w:rPr>
@@ -60886,7 +60889,7 @@
         <w:rPr>
           <w:rStyle w:val="NormalTok"/>
         </w:rPr>
-        <w:t xml:space="preserve">(sexo) </w:t>
+        <w:t xml:space="preserve">(sexo,pos_dom) </w:t>
       </w:r>
       <w:r>
         <w:rPr>
@@ -60952,22 +60955,55 @@
         <w:rPr>
           <w:rStyle w:val="StringTok"/>
         </w:rPr>
-        <w:t xml:space="preserve">"Domicílios"</w:t>
-      </w:r>
-      <w:r>
-        <w:rPr>
-          <w:rStyle w:val="NormalTok"/>
-        </w:rPr>
-        <w:t xml:space="preserve">=survey_total</w:t>
-      </w:r>
-      <w:r>
-        <w:br/>
-      </w:r>
-      <w:r>
-        <w:rPr>
-          <w:rStyle w:val="NormalTok"/>
-        </w:rPr>
-        <w:t xml:space="preserve">                           (</w:t>
+        <w:t xml:space="preserve">"Uso do Tempo"</w:t>
+      </w:r>
+      <w:r>
+        <w:rPr>
+          <w:rStyle w:val="NormalTok"/>
+        </w:rPr>
+        <w:t xml:space="preserve">=survey_mean</w:t>
+      </w:r>
+      <w:r>
+        <w:br/>
+      </w:r>
+      <w:r>
+        <w:rPr>
+          <w:rStyle w:val="NormalTok"/>
+        </w:rPr>
+        <w:t xml:space="preserve">                           (horas_trab</w:t>
+      </w:r>
+      <w:r>
+        <w:rPr>
+          <w:rStyle w:val="OperatorTok"/>
+        </w:rPr>
+        <w:t xml:space="preserve">+</w:t>
+      </w:r>
+      <w:r>
+        <w:rPr>
+          <w:rStyle w:val="NormalTok"/>
+        </w:rPr>
+        <w:t xml:space="preserve">tempo_afazeres</w:t>
+      </w:r>
+      <w:r>
+        <w:rPr>
+          <w:rStyle w:val="OperatorTok"/>
+        </w:rPr>
+        <w:t xml:space="preserve">+</w:t>
+      </w:r>
+      <w:r>
+        <w:rPr>
+          <w:rStyle w:val="NormalTok"/>
+        </w:rPr>
+        <w:t xml:space="preserve">tempo_trab_c, </w:t>
+      </w:r>
+      <w:r>
+        <w:br/>
+      </w:r>
+      <w:r>
+        <w:rPr>
+          <w:rStyle w:val="NormalTok"/>
+        </w:rPr>
+        <w:t xml:space="preserve">                             </w:t>
       </w:r>
       <w:r>
         <w:rPr>
@@ -61004,57 +61040,6 @@
           <w:rStyle w:val="OtherTok"/>
         </w:rPr>
         <w:t xml:space="preserve">TRUE</w:t>
-      </w:r>
-      <w:r>
-        <w:rPr>
-          <w:rStyle w:val="NormalTok"/>
-        </w:rPr>
-        <w:t xml:space="preserve">),</w:t>
-      </w:r>
-      <w:r>
-        <w:br/>
-      </w:r>
-      <w:r>
-        <w:rPr>
-          <w:rStyle w:val="NormalTok"/>
-        </w:rPr>
-        <w:t xml:space="preserve">                           </w:t>
-      </w:r>
-      <w:r>
-        <w:rPr>
-          <w:rStyle w:val="DataTypeTok"/>
-        </w:rPr>
-        <w:t xml:space="preserve">pct=</w:t>
-      </w:r>
-      <w:r>
-        <w:rPr>
-          <w:rStyle w:val="KeywordTok"/>
-        </w:rPr>
-        <w:t xml:space="preserve">survey_mean</w:t>
-      </w:r>
-      <w:r>
-        <w:rPr>
-          <w:rStyle w:val="NormalTok"/>
-        </w:rPr>
-        <w:t xml:space="preserve">(</w:t>
-      </w:r>
-      <w:r>
-        <w:rPr>
-          <w:rStyle w:val="DataTypeTok"/>
-        </w:rPr>
-        <w:t xml:space="preserve">vartype =</w:t>
-      </w:r>
-      <w:r>
-        <w:rPr>
-          <w:rStyle w:val="NormalTok"/>
-        </w:rPr>
-        <w:t xml:space="preserve"> </w:t>
-      </w:r>
-      <w:r>
-        <w:rPr>
-          <w:rStyle w:val="StringTok"/>
-        </w:rPr>
-        <w:t xml:space="preserve">"ci"</w:t>
       </w:r>
       <w:r>
         <w:rPr>
@@ -61071,43 +61056,70 @@
         <w:rPr>
           <w:rStyle w:val="VerbatimChar"/>
         </w:rPr>
-        <w:t xml:space="preserve">## # A tibble: 2 x 7</w:t>
-      </w:r>
-      <w:r>
-        <w:br/>
-      </w:r>
-      <w:r>
-        <w:rPr>
-          <w:rStyle w:val="VerbatimChar"/>
-        </w:rPr>
-        <w:t xml:space="preserve">##   sexo      Domicílios Domicílios_low Domicílios_upp   pct pct_low pct_upp</w:t>
-      </w:r>
-      <w:r>
-        <w:br/>
-      </w:r>
-      <w:r>
-        <w:rPr>
-          <w:rStyle w:val="VerbatimChar"/>
-        </w:rPr>
-        <w:t xml:space="preserve">##   &lt;fct&gt;          &lt;dbl&gt;          &lt;dbl&gt;          &lt;dbl&gt; &lt;dbl&gt;   &lt;dbl&gt;   &lt;dbl&gt;</w:t>
-      </w:r>
-      <w:r>
-        <w:br/>
-      </w:r>
-      <w:r>
-        <w:rPr>
-          <w:rStyle w:val="VerbatimChar"/>
-        </w:rPr>
-        <w:t xml:space="preserve">## 1 Feminino     403047.        395613.        410481. 0.456   0.448   0.465</w:t>
-      </w:r>
-      <w:r>
-        <w:br/>
-      </w:r>
-      <w:r>
-        <w:rPr>
-          <w:rStyle w:val="VerbatimChar"/>
-        </w:rPr>
-        <w:t xml:space="preserve">## 2 Masculino    480462.        472403.        488522. 0.544   0.535   0.552</w:t>
+        <w:t xml:space="preserve">## # A tibble: 4 x 5</w:t>
+      </w:r>
+      <w:r>
+        <w:br/>
+      </w:r>
+      <w:r>
+        <w:rPr>
+          <w:rStyle w:val="VerbatimChar"/>
+        </w:rPr>
+        <w:t xml:space="preserve">## # Groups:   sexo [2]</w:t>
+      </w:r>
+      <w:r>
+        <w:br/>
+      </w:r>
+      <w:r>
+        <w:rPr>
+          <w:rStyle w:val="VerbatimChar"/>
+        </w:rPr>
+        <w:t xml:space="preserve">##   sexo      pos_dom     `Uso do Tempo` `Uso do Tempo_low` `Uso do Tempo_upp`</w:t>
+      </w:r>
+      <w:r>
+        <w:br/>
+      </w:r>
+      <w:r>
+        <w:rPr>
+          <w:rStyle w:val="VerbatimChar"/>
+        </w:rPr>
+        <w:t xml:space="preserve">##   &lt;fct&gt;     &lt;chr&gt;                &lt;dbl&gt;              &lt;dbl&gt;              &lt;dbl&gt;</w:t>
+      </w:r>
+      <w:r>
+        <w:br/>
+      </w:r>
+      <w:r>
+        <w:rPr>
+          <w:rStyle w:val="VerbatimChar"/>
+        </w:rPr>
+        <w:t xml:space="preserve">## 1 Feminino  Cônjuge               87.6               86.4               88.8</w:t>
+      </w:r>
+      <w:r>
+        <w:br/>
+      </w:r>
+      <w:r>
+        <w:rPr>
+          <w:rStyle w:val="VerbatimChar"/>
+        </w:rPr>
+        <w:t xml:space="preserve">## 2 Feminino  Responsável           87.8               86.8               88.9</w:t>
+      </w:r>
+      <w:r>
+        <w:br/>
+      </w:r>
+      <w:r>
+        <w:rPr>
+          <w:rStyle w:val="VerbatimChar"/>
+        </w:rPr>
+        <w:t xml:space="preserve">## 3 Masculino Cônjuge               84.4               83.0               85.8</w:t>
+      </w:r>
+      <w:r>
+        <w:br/>
+      </w:r>
+      <w:r>
+        <w:rPr>
+          <w:rStyle w:val="VerbatimChar"/>
+        </w:rPr>
+        <w:t xml:space="preserve">## 4 Masculino Responsável           82.3               81.5               83.0</w:t>
       </w:r>
     </w:p>
     <w:sectPr/>

</xml_diff>